<commit_message>
Diagrama CU x Actor
</commit_message>
<xml_diff>
--- a/05 - Diagramas de Casos de Uso (por actor)/Casos de uso por actor.docx
+++ b/05 - Diagramas de Casos de Uso (por actor)/Casos de uso por actor.docx
@@ -32,6 +32,7 @@
           <w:lang w:val="pt-BR"/>
         </w:rPr>
       </w:pPr>
+      <w:proofErr w:type="spellStart"/>
       <w:r>
         <w:rPr>
           <w:b/>
@@ -40,7 +41,28 @@
           <w:u w:val="single"/>
           <w:lang w:val="pt-BR"/>
         </w:rPr>
-        <w:br/>
+        <w:t>Actor</w:t>
+      </w:r>
+      <w:proofErr w:type="spellEnd"/>
+      <w:r>
+        <w:rPr>
+          <w:b/>
+          <w:sz w:val="32"/>
+          <w:szCs w:val="32"/>
+          <w:u w:val="single"/>
+          <w:lang w:val="pt-BR"/>
+        </w:rPr>
+        <w:t xml:space="preserve">: </w:t>
+      </w:r>
+      <w:r>
+        <w:rPr>
+          <w:b/>
+          <w:sz w:val="32"/>
+          <w:szCs w:val="32"/>
+          <w:u w:val="single"/>
+          <w:lang w:val="pt-BR"/>
+        </w:rPr>
+        <w:t xml:space="preserve">Gerente de </w:t>
       </w:r>
       <w:proofErr w:type="spellStart"/>
       <w:r>
@@ -51,10 +73,12 @@
           <w:u w:val="single"/>
           <w:lang w:val="pt-BR"/>
         </w:rPr>
-        <w:t>Actor</w:t>
+        <w:t>Operaciones</w:t>
       </w:r>
       <w:proofErr w:type="spellEnd"/>
-      <w:r>
+    </w:p>
+    <w:p>
+      <w:pPr>
         <w:rPr>
           <w:b/>
           <w:sz w:val="32"/>
@@ -62,110 +86,29 @@
           <w:u w:val="single"/>
           <w:lang w:val="pt-BR"/>
         </w:rPr>
-        <w:t xml:space="preserve">: </w:t>
-      </w:r>
-      <w:r>
-        <w:rPr>
-          <w:b/>
-          <w:sz w:val="32"/>
-          <w:szCs w:val="32"/>
-          <w:u w:val="single"/>
+      </w:pPr>
+      <w:r>
+        <w:rPr>
+          <w:b/>
+          <w:sz w:val="32"/>
+          <w:szCs w:val="32"/>
           <w:lang w:val="pt-BR"/>
         </w:rPr>
-        <w:t xml:space="preserve">Gerente de </w:t>
-      </w:r>
-      <w:proofErr w:type="spellStart"/>
-      <w:r>
-        <w:rPr>
-          <w:b/>
-          <w:sz w:val="32"/>
-          <w:szCs w:val="32"/>
-          <w:u w:val="single"/>
-          <w:lang w:val="pt-BR"/>
-        </w:rPr>
-        <w:t>control</w:t>
-      </w:r>
-      <w:proofErr w:type="spellEnd"/>
-      <w:r>
-        <w:rPr>
-          <w:b/>
-          <w:sz w:val="32"/>
-          <w:szCs w:val="32"/>
-          <w:u w:val="single"/>
-          <w:lang w:val="pt-BR"/>
-        </w:rPr>
-        <w:t xml:space="preserve"> de Stock</w:t>
-      </w:r>
-    </w:p>
-    <w:p>
-      <w:pPr>
-        <w:rPr>
-          <w:b/>
-          <w:sz w:val="32"/>
-          <w:szCs w:val="32"/>
-          <w:u w:val="single"/>
-          <w:lang w:val="pt-BR"/>
-        </w:rPr>
-      </w:pPr>
-    </w:p>
-    <w:p>
-      <w:pPr>
-        <w:rPr>
-          <w:b/>
-          <w:sz w:val="32"/>
-          <w:szCs w:val="32"/>
-          <w:u w:val="single"/>
-        </w:rPr>
-      </w:pPr>
-      <w:r>
-        <w:rPr>
-          <w:b/>
-          <w:sz w:val="32"/>
-          <w:szCs w:val="32"/>
-          <w:u w:val="single"/>
-        </w:rPr>
-        <w:t xml:space="preserve">Actor: </w:t>
-      </w:r>
-    </w:p>
-    <w:p>
-      <w:pPr>
-        <w:rPr>
-          <w:b/>
-          <w:sz w:val="32"/>
-          <w:szCs w:val="32"/>
-          <w:u w:val="single"/>
-        </w:rPr>
-      </w:pPr>
-      <w:r>
-        <w:rPr>
-          <w:b/>
-          <w:sz w:val="32"/>
-          <w:szCs w:val="32"/>
-          <w:u w:val="single"/>
-        </w:rPr>
-        <w:t xml:space="preserve">Actor: </w:t>
-      </w:r>
-      <w:r>
-        <w:rPr>
-          <w:b/>
-          <w:sz w:val="32"/>
-          <w:szCs w:val="32"/>
-          <w:u w:val="single"/>
-        </w:rPr>
-        <w:t>Responsable de compras</w:t>
-      </w:r>
-    </w:p>
-    <w:p>
-      <w:r>
-        <w:rPr>
+        <w:t xml:space="preserve">   </w:t>
+      </w:r>
+      <w:r>
+        <w:rPr>
+          <w:b/>
           <w:noProof/>
+          <w:sz w:val="32"/>
+          <w:szCs w:val="32"/>
           <w:lang w:eastAsia="es-AR"/>
         </w:rPr>
         <w:drawing>
-          <wp:inline distT="0" distB="0" distL="0" distR="0">
-            <wp:extent cx="4631690" cy="2672080"/>
+          <wp:inline distT="0" distB="0" distL="0" distR="0" wp14:anchorId="19EB4582" wp14:editId="71D64ACA">
+            <wp:extent cx="4370119" cy="2199963"/>
             <wp:effectExtent l="0" t="0" r="0" b="0"/>
-            <wp:docPr id="2" name="Imagen 2"/>
+            <wp:docPr id="7" name="Imagen 7"/>
             <wp:cNvGraphicFramePr>
               <a:graphicFrameLocks xmlns:a="http://schemas.openxmlformats.org/drawingml/2006/main" noChangeAspect="1"/>
             </wp:cNvGraphicFramePr>
@@ -194,7 +137,7 @@
                   <pic:spPr bwMode="auto">
                     <a:xfrm>
                       <a:off x="0" y="0"/>
-                      <a:ext cx="4631690" cy="2672080"/>
+                      <a:ext cx="4370188" cy="2199998"/>
                     </a:xfrm>
                     <a:prstGeom prst="rect">
                       <a:avLst/>
@@ -236,20 +179,30 @@
           <w:szCs w:val="32"/>
           <w:u w:val="single"/>
         </w:rPr>
-        <w:t>Responsable de depósito</w:t>
-      </w:r>
-    </w:p>
-    <w:p>
-      <w:r>
-        <w:rPr>
+        <w:t>Responsable de Control de Stock</w:t>
+      </w:r>
+    </w:p>
+    <w:p>
+      <w:pPr>
+        <w:rPr>
+          <w:b/>
+          <w:sz w:val="32"/>
+          <w:szCs w:val="32"/>
+          <w:u w:val="single"/>
+        </w:rPr>
+      </w:pPr>
+      <w:r>
+        <w:rPr>
+          <w:b/>
           <w:noProof/>
+          <w:sz w:val="32"/>
+          <w:szCs w:val="32"/>
           <w:lang w:eastAsia="es-AR"/>
         </w:rPr>
-        <w:lastRenderedPageBreak/>
         <w:drawing>
-          <wp:inline distT="0" distB="0" distL="0" distR="0">
-            <wp:extent cx="5130165" cy="3740785"/>
-            <wp:effectExtent l="0" t="0" r="0" b="0"/>
+          <wp:inline distT="0" distB="0" distL="0" distR="0" wp14:anchorId="65FA4D10" wp14:editId="4E6B4550">
+            <wp:extent cx="4463811" cy="2090057"/>
+            <wp:effectExtent l="0" t="0" r="0" b="5715"/>
             <wp:docPr id="5" name="Imagen 5"/>
             <wp:cNvGraphicFramePr>
               <a:graphicFrameLocks xmlns:a="http://schemas.openxmlformats.org/drawingml/2006/main" noChangeAspect="1"/>
@@ -279,7 +232,7 @@
                   <pic:spPr bwMode="auto">
                     <a:xfrm>
                       <a:off x="0" y="0"/>
-                      <a:ext cx="5130165" cy="3740785"/>
+                      <a:ext cx="4463805" cy="2090054"/>
                     </a:xfrm>
                     <a:prstGeom prst="rect">
                       <a:avLst/>
@@ -296,16 +249,18 @@
         </w:drawing>
       </w:r>
     </w:p>
-    <w:p/>
-    <w:p>
-      <w:pPr>
-        <w:rPr>
-          <w:b/>
-          <w:sz w:val="32"/>
-          <w:szCs w:val="32"/>
-          <w:u w:val="single"/>
-        </w:rPr>
-      </w:pPr>
+    <w:p>
+      <w:pPr>
+        <w:rPr>
+          <w:b/>
+          <w:sz w:val="32"/>
+          <w:szCs w:val="32"/>
+          <w:u w:val="single"/>
+        </w:rPr>
+      </w:pPr>
+      <w:r>
+        <w:t xml:space="preserve"> </w:t>
+      </w:r>
       <w:r>
         <w:rPr>
           <w:b/>
@@ -322,20 +277,25 @@
           <w:szCs w:val="32"/>
           <w:u w:val="single"/>
         </w:rPr>
-        <w:t>Gerente de Logística</w:t>
-      </w:r>
-    </w:p>
-    <w:p>
+        <w:t>Responsable de depósitos</w:t>
+      </w:r>
+    </w:p>
+    <w:p>
+      <w:r>
+        <w:t xml:space="preserve">        </w:t>
+      </w:r>
+      <w:bookmarkStart w:id="0" w:name="_GoBack"/>
+      <w:bookmarkEnd w:id="0"/>
       <w:r>
         <w:rPr>
           <w:noProof/>
           <w:lang w:eastAsia="es-AR"/>
         </w:rPr>
         <w:drawing>
-          <wp:inline distT="0" distB="0" distL="0" distR="0">
-            <wp:extent cx="5130165" cy="2909570"/>
-            <wp:effectExtent l="0" t="0" r="0" b="5080"/>
-            <wp:docPr id="4" name="Imagen 4"/>
+          <wp:inline distT="0" distB="0" distL="0" distR="0" wp14:anchorId="3A36ED66" wp14:editId="683E36CC">
+            <wp:extent cx="4239491" cy="2482107"/>
+            <wp:effectExtent l="0" t="0" r="0" b="0"/>
+            <wp:docPr id="6" name="Imagen 6"/>
             <wp:cNvGraphicFramePr>
               <a:graphicFrameLocks xmlns:a="http://schemas.openxmlformats.org/drawingml/2006/main" noChangeAspect="1"/>
             </wp:cNvGraphicFramePr>
@@ -343,7 +303,7 @@
               <a:graphicData uri="http://schemas.openxmlformats.org/drawingml/2006/picture">
                 <pic:pic xmlns:pic="http://schemas.openxmlformats.org/drawingml/2006/picture">
                   <pic:nvPicPr>
-                    <pic:cNvPr id="0" name="Picture 2"/>
+                    <pic:cNvPr id="0" name="Picture 1"/>
                     <pic:cNvPicPr>
                       <a:picLocks noChangeAspect="1" noChangeArrowheads="1"/>
                     </pic:cNvPicPr>
@@ -364,7 +324,7 @@
                   <pic:spPr bwMode="auto">
                     <a:xfrm>
                       <a:off x="0" y="0"/>
-                      <a:ext cx="5130165" cy="2909570"/>
+                      <a:ext cx="4239250" cy="2481966"/>
                     </a:xfrm>
                     <a:prstGeom prst="rect">
                       <a:avLst/>
@@ -408,18 +368,92 @@
           <w:szCs w:val="32"/>
           <w:u w:val="single"/>
         </w:rPr>
+        <w:t>Gerente de Logística</w:t>
+      </w:r>
+    </w:p>
+    <w:p>
+      <w:r>
+        <w:rPr>
+          <w:noProof/>
+          <w:lang w:eastAsia="es-AR"/>
+        </w:rPr>
+        <w:drawing>
+          <wp:inline distT="0" distB="0" distL="0" distR="0">
+            <wp:extent cx="4619501" cy="2619947"/>
+            <wp:effectExtent l="0" t="0" r="0" b="9525"/>
+            <wp:docPr id="4" name="Imagen 4"/>
+            <wp:cNvGraphicFramePr>
+              <a:graphicFrameLocks xmlns:a="http://schemas.openxmlformats.org/drawingml/2006/main" noChangeAspect="1"/>
+            </wp:cNvGraphicFramePr>
+            <a:graphic xmlns:a="http://schemas.openxmlformats.org/drawingml/2006/main">
+              <a:graphicData uri="http://schemas.openxmlformats.org/drawingml/2006/picture">
+                <pic:pic xmlns:pic="http://schemas.openxmlformats.org/drawingml/2006/picture">
+                  <pic:nvPicPr>
+                    <pic:cNvPr id="0" name="Picture 2"/>
+                    <pic:cNvPicPr>
+                      <a:picLocks noChangeAspect="1" noChangeArrowheads="1"/>
+                    </pic:cNvPicPr>
+                  </pic:nvPicPr>
+                  <pic:blipFill>
+                    <a:blip r:embed="rId8">
+                      <a:extLst>
+                        <a:ext uri="{28A0092B-C50C-407E-A947-70E740481C1C}">
+                          <a14:useLocalDpi xmlns:a14="http://schemas.microsoft.com/office/drawing/2010/main" val="0"/>
+                        </a:ext>
+                      </a:extLst>
+                    </a:blip>
+                    <a:srcRect/>
+                    <a:stretch>
+                      <a:fillRect/>
+                    </a:stretch>
+                  </pic:blipFill>
+                  <pic:spPr bwMode="auto">
+                    <a:xfrm>
+                      <a:off x="0" y="0"/>
+                      <a:ext cx="4619684" cy="2620051"/>
+                    </a:xfrm>
+                    <a:prstGeom prst="rect">
+                      <a:avLst/>
+                    </a:prstGeom>
+                    <a:noFill/>
+                    <a:ln>
+                      <a:noFill/>
+                    </a:ln>
+                  </pic:spPr>
+                </pic:pic>
+              </a:graphicData>
+            </a:graphic>
+          </wp:inline>
+        </w:drawing>
+      </w:r>
+    </w:p>
+    <w:p>
+      <w:pPr>
+        <w:rPr>
+          <w:b/>
+          <w:sz w:val="32"/>
+          <w:szCs w:val="32"/>
+          <w:u w:val="single"/>
+        </w:rPr>
+      </w:pPr>
+      <w:r>
+        <w:rPr>
+          <w:b/>
+          <w:sz w:val="32"/>
+          <w:szCs w:val="32"/>
+          <w:u w:val="single"/>
+        </w:rPr>
+        <w:t xml:space="preserve">Actor: </w:t>
+      </w:r>
+      <w:r>
+        <w:rPr>
+          <w:b/>
+          <w:sz w:val="32"/>
+          <w:szCs w:val="32"/>
+          <w:u w:val="single"/>
+        </w:rPr>
         <w:t>Transportista</w:t>
       </w:r>
-    </w:p>
-    <w:p>
-      <w:pPr>
-        <w:rPr>
-          <w:b/>
-          <w:sz w:val="32"/>
-          <w:szCs w:val="32"/>
-          <w:u w:val="single"/>
-        </w:rPr>
-      </w:pPr>
     </w:p>
     <w:p>
       <w:r>
@@ -445,7 +479,7 @@
                     </pic:cNvPicPr>
                   </pic:nvPicPr>
                   <pic:blipFill>
-                    <a:blip r:embed="rId8">
+                    <a:blip r:embed="rId9">
                       <a:extLst>
                         <a:ext uri="{28A0092B-C50C-407E-A947-70E740481C1C}">
                           <a14:useLocalDpi xmlns:a14="http://schemas.microsoft.com/office/drawing/2010/main" val="0"/>
@@ -477,12 +511,79 @@
         </w:drawing>
       </w:r>
     </w:p>
+    <w:p>
+      <w:pPr>
+        <w:rPr>
+          <w:b/>
+          <w:sz w:val="32"/>
+          <w:szCs w:val="32"/>
+          <w:u w:val="single"/>
+        </w:rPr>
+      </w:pPr>
+    </w:p>
+    <w:p>
+      <w:pPr>
+        <w:rPr>
+          <w:b/>
+          <w:sz w:val="32"/>
+          <w:szCs w:val="32"/>
+          <w:u w:val="single"/>
+        </w:rPr>
+      </w:pPr>
+      <w:r>
+        <w:rPr>
+          <w:b/>
+          <w:sz w:val="32"/>
+          <w:szCs w:val="32"/>
+          <w:u w:val="single"/>
+        </w:rPr>
+        <w:t>Actor: Responsable de Confección</w:t>
+      </w:r>
+    </w:p>
+    <w:p>
+      <w:pPr>
+        <w:rPr>
+          <w:b/>
+          <w:sz w:val="32"/>
+          <w:szCs w:val="32"/>
+          <w:u w:val="single"/>
+        </w:rPr>
+      </w:pPr>
+    </w:p>
+    <w:p>
+      <w:pPr>
+        <w:rPr>
+          <w:b/>
+          <w:sz w:val="32"/>
+          <w:szCs w:val="32"/>
+          <w:u w:val="single"/>
+        </w:rPr>
+      </w:pPr>
+      <w:r>
+        <w:rPr>
+          <w:b/>
+          <w:sz w:val="32"/>
+          <w:szCs w:val="32"/>
+          <w:u w:val="single"/>
+        </w:rPr>
+        <w:t xml:space="preserve">Actor: Responsable de </w:t>
+      </w:r>
+      <w:r>
+        <w:rPr>
+          <w:b/>
+          <w:sz w:val="32"/>
+          <w:szCs w:val="32"/>
+          <w:u w:val="single"/>
+        </w:rPr>
+        <w:t>Compras</w:t>
+      </w:r>
+    </w:p>
     <w:p/>
-    <w:p>
-      <w:r>
-        <w:br w:type="page"/>
-      </w:r>
-    </w:p>
+    <w:p/>
+    <w:p/>
+    <w:p/>
+    <w:p/>
+    <w:p/>
     <w:p>
       <w:pPr>
         <w:jc w:val="center"/>
@@ -514,7 +615,15 @@
           <w:sz w:val="32"/>
           <w:u w:val="single"/>
         </w:rPr>
-        <w:t>ACTOR: Vendedor de sucursal</w:t>
+        <w:t>Actor</w:t>
+      </w:r>
+      <w:r>
+        <w:rPr>
+          <w:b/>
+          <w:sz w:val="32"/>
+          <w:u w:val="single"/>
+        </w:rPr>
+        <w:t>: Vendedor de sucursal</w:t>
       </w:r>
     </w:p>
     <w:p/>
@@ -522,8 +631,6 @@
       <w:pPr>
         <w:jc w:val="center"/>
       </w:pPr>
-      <w:bookmarkStart w:id="0" w:name="_GoBack"/>
-      <w:bookmarkEnd w:id="0"/>
       <w:r>
         <w:rPr>
           <w:noProof/>
@@ -547,7 +654,7 @@
                     </pic:cNvPicPr>
                   </pic:nvPicPr>
                   <pic:blipFill>
-                    <a:blip r:embed="rId9">
+                    <a:blip r:embed="rId10">
                       <a:extLst>
                         <a:ext uri="{28A0092B-C50C-407E-A947-70E740481C1C}">
                           <a14:useLocalDpi xmlns:a14="http://schemas.microsoft.com/office/drawing/2010/main" val="0"/>
@@ -594,7 +701,15 @@
           <w:sz w:val="32"/>
           <w:u w:val="single"/>
         </w:rPr>
-        <w:t>ACTOR: Despacho</w:t>
+        <w:t>Actor</w:t>
+      </w:r>
+      <w:r>
+        <w:rPr>
+          <w:b/>
+          <w:sz w:val="32"/>
+          <w:u w:val="single"/>
+        </w:rPr>
+        <w:t>: Despacho</w:t>
       </w:r>
     </w:p>
     <w:p>
@@ -630,7 +745,7 @@
                     </pic:cNvPicPr>
                   </pic:nvPicPr>
                   <pic:blipFill>
-                    <a:blip r:embed="rId10">
+                    <a:blip r:embed="rId11">
                       <a:extLst>
                         <a:ext uri="{28A0092B-C50C-407E-A947-70E740481C1C}">
                           <a14:useLocalDpi xmlns:a14="http://schemas.microsoft.com/office/drawing/2010/main" val="0"/>
@@ -674,7 +789,7 @@
     </w:p>
     <w:sectPr>
       <w:pgSz w:w="12240" w:h="15840"/>
-      <w:pgMar w:top="1417" w:right="1701" w:bottom="1417" w:left="1701" w:header="708" w:footer="708" w:gutter="0"/>
+      <w:pgMar w:top="720" w:right="720" w:bottom="720" w:left="720" w:header="708" w:footer="708" w:gutter="0"/>
       <w:cols w:space="708"/>
       <w:docGrid w:linePitch="360"/>
     </w:sectPr>
@@ -845,6 +960,7 @@
   <w:style w:type="character" w:default="1" w:styleId="Fuentedeprrafopredeter">
     <w:name w:val="Default Paragraph Font"/>
     <w:uiPriority w:val="1"/>
+    <w:semiHidden/>
     <w:unhideWhenUsed/>
   </w:style>
   <w:style w:type="table" w:default="1" w:styleId="Tablanormal">
@@ -1064,6 +1180,7 @@
   <w:style w:type="character" w:default="1" w:styleId="Fuentedeprrafopredeter">
     <w:name w:val="Default Paragraph Font"/>
     <w:uiPriority w:val="1"/>
+    <w:semiHidden/>
     <w:unhideWhenUsed/>
   </w:style>
   <w:style w:type="table" w:default="1" w:styleId="Tablanormal">

</xml_diff>